<commit_message>
Added remaining queries. More updates to report
</commit_message>
<xml_diff>
--- a/project/db_report/Magic the Gathering Database Report.docx
+++ b/project/db_report/Magic the Gathering Database Report.docx
@@ -346,8 +346,6 @@
           <w:numId w:val="1"/>
         </w:numPr>
       </w:pPr>
-      <w:bookmarkStart w:id="0" w:name="_GoBack"/>
-      <w:bookmarkEnd w:id="0"/>
       <w:r>
         <w:t>For competitions, location may be unspecified</w:t>
       </w:r>
@@ -455,7 +453,6 @@
         <w:rPr>
           <w:b/>
         </w:rPr>
-        <w:lastRenderedPageBreak/>
         <w:t>Database Design</w:t>
       </w:r>
     </w:p>
@@ -658,6 +655,134 @@
         </w:rPr>
         <w:t>Database in Action</w:t>
       </w:r>
+    </w:p>
+    <w:p>
+      <w:pPr>
+        <w:tabs>
+          <w:tab w:val="left" w:pos="1140"/>
+        </w:tabs>
+      </w:pPr>
+      <w:r>
+        <w:t>Upon opening the bash shell,</w:t>
+      </w:r>
+      <w:r>
+        <w:t xml:space="preserve"> ensuring the project build is in the home folder</w:t>
+      </w:r>
+      <w:r>
+        <w:t xml:space="preserve">, and giving scripts in the bin folder execution </w:t>
+      </w:r>
+      <w:proofErr w:type="spellStart"/>
+      <w:r>
+        <w:t>priveledges</w:t>
+      </w:r>
+      <w:proofErr w:type="spellEnd"/>
+      <w:r>
+        <w:t>, we can initialize the database using</w:t>
+      </w:r>
+    </w:p>
+    <w:p>
+      <w:pPr>
+        <w:tabs>
+          <w:tab w:val="left" w:pos="1140"/>
+        </w:tabs>
+      </w:pPr>
+      <w:r>
+        <w:tab/>
+        <w:t>“</w:t>
+      </w:r>
+      <w:proofErr w:type="spellStart"/>
+      <w:r>
+        <w:t>inject_query</w:t>
+      </w:r>
+      <w:proofErr w:type="spellEnd"/>
+      <w:r>
+        <w:t xml:space="preserve"> </w:t>
+      </w:r>
+      <w:proofErr w:type="spellStart"/>
+      <w:r>
+        <w:t>yourusername</w:t>
+      </w:r>
+      <w:proofErr w:type="spellEnd"/>
+      <w:r>
+        <w:t xml:space="preserve"> </w:t>
+      </w:r>
+      <w:proofErr w:type="spellStart"/>
+      <w:r>
+        <w:t>yourpassword</w:t>
+      </w:r>
+      <w:proofErr w:type="spellEnd"/>
+      <w:r>
+        <w:t xml:space="preserve"> </w:t>
+      </w:r>
+      <w:proofErr w:type="spellStart"/>
+      <w:r>
+        <w:t>yourdatabase</w:t>
+      </w:r>
+      <w:proofErr w:type="spellEnd"/>
+      <w:r>
+        <w:t xml:space="preserve"> db_init.txt”</w:t>
+      </w:r>
+    </w:p>
+    <w:p>
+      <w:pPr>
+        <w:tabs>
+          <w:tab w:val="left" w:pos="1140"/>
+        </w:tabs>
+      </w:pPr>
+      <w:r>
+        <w:t xml:space="preserve">The </w:t>
+      </w:r>
+      <w:proofErr w:type="spellStart"/>
+      <w:r>
+        <w:t>inject_query</w:t>
+      </w:r>
+      <w:proofErr w:type="spellEnd"/>
+      <w:r>
+        <w:t xml:space="preserve"> script will log a user into the </w:t>
+      </w:r>
+      <w:proofErr w:type="spellStart"/>
+      <w:r>
+        <w:t>mysql</w:t>
+      </w:r>
+      <w:proofErr w:type="spellEnd"/>
+      <w:r>
+        <w:t xml:space="preserve"> database and run the specified query. Now, we should have tables in our database that hold all of our records.</w:t>
+      </w:r>
+    </w:p>
+    <w:p>
+      <w:pPr>
+        <w:tabs>
+          <w:tab w:val="left" w:pos="1140"/>
+        </w:tabs>
+      </w:pPr>
+      <w:r>
+        <w:t xml:space="preserve">We then navigate to the </w:t>
+      </w:r>
+      <w:proofErr w:type="spellStart"/>
+      <w:r>
+        <w:t>db_queries</w:t>
+      </w:r>
+      <w:proofErr w:type="spellEnd"/>
+      <w:r>
+        <w:t xml:space="preserve"> folder and, using the </w:t>
+      </w:r>
+      <w:proofErr w:type="spellStart"/>
+      <w:r>
+        <w:t>inject_query</w:t>
+      </w:r>
+      <w:proofErr w:type="spellEnd"/>
+      <w:r>
+        <w:t xml:space="preserve">  script, run each query in order.</w:t>
+      </w:r>
+    </w:p>
+    <w:p>
+      <w:pPr>
+        <w:tabs>
+          <w:tab w:val="left" w:pos="1140"/>
+        </w:tabs>
+      </w:pPr>
+      <w:bookmarkStart w:id="0" w:name="_GoBack"/>
+      <w:bookmarkEnd w:id="0"/>
     </w:p>
     <w:p>
       <w:pPr>

</xml_diff>

<commit_message>
finished adding queries. finished report. finished presentation
</commit_message>
<xml_diff>
--- a/project/db_report/Magic the Gathering Database Report.docx
+++ b/project/db_report/Magic the Gathering Database Report.docx
@@ -143,6 +143,12 @@
       </w:r>
       <w:r>
         <w:t xml:space="preserve"> </w:t>
+      </w:r>
+      <w:r>
+        <w:t xml:space="preserve">Many-to-many relationships exist between numerous entities. For instance, a given card could be played in many competitions, and a competition can have many cards played. Additionally, a card can exist in many decks, and many decks can contain a similar card. The usage table </w:t>
+      </w:r>
+      <w:r>
+        <w:t xml:space="preserve">is an associative table that helps us resolve the many-to-many relationships between the entities in the system. </w:t>
       </w:r>
     </w:p>
     <w:p>
@@ -430,8 +436,62 @@
       </w:r>
     </w:p>
     <w:p>
-      <w:r>
-        <w:t>&gt;ER diagram goes here</w:t>
+      <w:bookmarkStart w:id="0" w:name="_GoBack"/>
+      <w:bookmarkEnd w:id="0"/>
+    </w:p>
+    <w:p>
+      <w:pPr>
+        <w:jc w:val="center"/>
+        <w:rPr>
+          <w:b/>
+        </w:rPr>
+      </w:pPr>
+      <w:r>
+        <w:rPr>
+          <w:b/>
+          <w:noProof/>
+        </w:rPr>
+        <w:drawing>
+          <wp:inline distT="0" distB="0" distL="0" distR="0">
+            <wp:extent cx="8783276" cy="4953691"/>
+            <wp:effectExtent l="0" t="0" r="0" b="0"/>
+            <wp:docPr id="1" name="Picture 1"/>
+            <wp:cNvGraphicFramePr>
+              <a:graphicFrameLocks xmlns:a="http://schemas.openxmlformats.org/drawingml/2006/main" noChangeAspect="1"/>
+            </wp:cNvGraphicFramePr>
+            <a:graphic xmlns:a="http://schemas.openxmlformats.org/drawingml/2006/main">
+              <a:graphicData uri="http://schemas.openxmlformats.org/drawingml/2006/picture">
+                <pic:pic xmlns:pic="http://schemas.openxmlformats.org/drawingml/2006/picture">
+                  <pic:nvPicPr>
+                    <pic:cNvPr id="1" name="e-r_diagram.PNG"/>
+                    <pic:cNvPicPr/>
+                  </pic:nvPicPr>
+                  <pic:blipFill>
+                    <a:blip r:embed="rId5">
+                      <a:extLst>
+                        <a:ext uri="{28A0092B-C50C-407E-A947-70E740481C1C}">
+                          <a14:useLocalDpi xmlns:a14="http://schemas.microsoft.com/office/drawing/2010/main" val="0"/>
+                        </a:ext>
+                      </a:extLst>
+                    </a:blip>
+                    <a:stretch>
+                      <a:fillRect/>
+                    </a:stretch>
+                  </pic:blipFill>
+                  <pic:spPr>
+                    <a:xfrm>
+                      <a:off x="0" y="0"/>
+                      <a:ext cx="8783276" cy="4953691"/>
+                    </a:xfrm>
+                    <a:prstGeom prst="rect">
+                      <a:avLst/>
+                    </a:prstGeom>
+                  </pic:spPr>
+                </pic:pic>
+              </a:graphicData>
+            </a:graphic>
+          </wp:inline>
+        </w:drawing>
       </w:r>
     </w:p>
     <w:p>
@@ -594,47 +654,24 @@
       </w:r>
     </w:p>
     <w:p>
-      <w:pPr>
-        <w:tabs>
-          <w:tab w:val="left" w:pos="1140"/>
-        </w:tabs>
-      </w:pPr>
-      <w:r>
-        <w:t xml:space="preserve">Cards is in 4BNF because the only dependency is between the primary attribute card name and the rest of the non-primary attributes. </w:t>
-      </w:r>
-    </w:p>
-    <w:p>
-      <w:pPr>
-        <w:tabs>
-          <w:tab w:val="left" w:pos="1140"/>
-        </w:tabs>
-      </w:pPr>
-      <w:r>
-        <w:t>Competitions is in 4BNF because all its attributes are primary attributes</w:t>
+      <w:r>
+        <w:t xml:space="preserve">We aimed to keep the relationships in 4BNF to reduce redundancy in the database. </w:t>
+      </w:r>
+      <w:r>
+        <w:t>Cards is in 4BNF because the only dependency is between the primary attribute card name and the rest of the non-primary attributes. Competitions is in 4BNF because all its attributes are primary attributes</w:t>
       </w:r>
       <w:r>
         <w:t xml:space="preserve"> (the same can be said of the Usage relation)</w:t>
       </w:r>
       <w:r>
-        <w:t>.</w:t>
-      </w:r>
-    </w:p>
-    <w:p>
-      <w:pPr>
-        <w:tabs>
-          <w:tab w:val="left" w:pos="1140"/>
-        </w:tabs>
-      </w:pPr>
+        <w:t xml:space="preserve">. </w:t>
+      </w:r>
       <w:r>
         <w:t>Card Representation is in 4BNF because its only non-primary attribute “copies of card” has no dependencies on any other non-primary attribute.</w:t>
       </w:r>
-    </w:p>
-    <w:p>
-      <w:pPr>
-        <w:tabs>
-          <w:tab w:val="left" w:pos="1140"/>
-        </w:tabs>
-      </w:pPr>
+      <w:r>
+        <w:t xml:space="preserve"> </w:t>
+      </w:r>
       <w:r>
         <w:t>Hence the database is in 4BNF.</w:t>
       </w:r>
@@ -653,7 +690,7 @@
         <w:rPr>
           <w:b/>
         </w:rPr>
-        <w:t>Database in Action</w:t>
+        <w:t>Gathering the Data</w:t>
       </w:r>
     </w:p>
     <w:p>
@@ -663,21 +700,26 @@
         </w:tabs>
       </w:pPr>
       <w:r>
-        <w:t>Upon opening the bash shell,</w:t>
-      </w:r>
-      <w:r>
-        <w:t xml:space="preserve"> ensuring the project build is in the home folder</w:t>
-      </w:r>
-      <w:r>
-        <w:t xml:space="preserve">, and giving scripts in the bin folder execution </w:t>
+        <w:t xml:space="preserve">We utilized a Java API found at http://magicthegathering.io to gather card data for our card table. Additionally, we pulled data from </w:t>
+      </w:r>
+      <w:hyperlink r:id="rId6" w:history="1">
+        <w:r>
+          <w:rPr>
+            <w:rStyle w:val="Hyperlink"/>
+          </w:rPr>
+          <w:t>http://magic.wizards.com/en/content/deck-lists-magic-online-products-game-info</w:t>
+        </w:r>
+      </w:hyperlink>
+      <w:r>
+        <w:t xml:space="preserve"> to populate the remainder of our tables. We wrote a parser to extract data from these files and place them into a formatted file that could then be loaded into our database using the “load data local </w:t>
       </w:r>
       <w:proofErr w:type="spellStart"/>
       <w:r>
-        <w:t>priveledges</w:t>
+        <w:t>infile</w:t>
       </w:r>
       <w:proofErr w:type="spellEnd"/>
       <w:r>
-        <w:t>, we can initialize the database using</w:t>
+        <w:t>” command.</w:t>
       </w:r>
     </w:p>
     <w:p>
@@ -685,42 +727,16 @@
         <w:tabs>
           <w:tab w:val="left" w:pos="1140"/>
         </w:tabs>
-      </w:pPr>
-      <w:r>
-        <w:tab/>
-        <w:t>“</w:t>
-      </w:r>
-      <w:proofErr w:type="spellStart"/>
-      <w:r>
-        <w:t>inject_query</w:t>
-      </w:r>
-      <w:proofErr w:type="spellEnd"/>
-      <w:r>
-        <w:t xml:space="preserve"> </w:t>
-      </w:r>
-      <w:proofErr w:type="spellStart"/>
-      <w:r>
-        <w:t>yourusername</w:t>
-      </w:r>
-      <w:proofErr w:type="spellEnd"/>
-      <w:r>
-        <w:t xml:space="preserve"> </w:t>
-      </w:r>
-      <w:proofErr w:type="spellStart"/>
-      <w:r>
-        <w:t>yourpassword</w:t>
-      </w:r>
-      <w:proofErr w:type="spellEnd"/>
-      <w:r>
-        <w:t xml:space="preserve"> </w:t>
-      </w:r>
-      <w:proofErr w:type="spellStart"/>
-      <w:r>
-        <w:t>yourdatabase</w:t>
-      </w:r>
-      <w:proofErr w:type="spellEnd"/>
-      <w:r>
-        <w:t xml:space="preserve"> db_init.txt”</w:t>
+        <w:jc w:val="center"/>
+        <w:rPr>
+          <w:b/>
+        </w:rPr>
+      </w:pPr>
+      <w:r>
+        <w:rPr>
+          <w:b/>
+        </w:rPr>
+        <w:t>Database in Action</w:t>
       </w:r>
     </w:p>
     <w:p>
@@ -730,6 +746,64 @@
         </w:tabs>
       </w:pPr>
       <w:r>
+        <w:t>Upon opening the bash shell,</w:t>
+      </w:r>
+      <w:r>
+        <w:t xml:space="preserve"> ensuring the project build is in the home folder</w:t>
+      </w:r>
+      <w:r>
+        <w:t xml:space="preserve">, and giving scripts in the bin folder execution </w:t>
+      </w:r>
+      <w:proofErr w:type="spellStart"/>
+      <w:r>
+        <w:t>priveledges</w:t>
+      </w:r>
+      <w:proofErr w:type="spellEnd"/>
+      <w:r>
+        <w:t>, we can initialize the database using</w:t>
+      </w:r>
+      <w:r>
+        <w:t xml:space="preserve"> </w:t>
+      </w:r>
+      <w:r>
+        <w:t>“</w:t>
+      </w:r>
+      <w:proofErr w:type="spellStart"/>
+      <w:r>
+        <w:t>inject_query</w:t>
+      </w:r>
+      <w:proofErr w:type="spellEnd"/>
+      <w:r>
+        <w:t xml:space="preserve"> </w:t>
+      </w:r>
+      <w:proofErr w:type="spellStart"/>
+      <w:r>
+        <w:t>yourusername</w:t>
+      </w:r>
+      <w:proofErr w:type="spellEnd"/>
+      <w:r>
+        <w:t xml:space="preserve"> </w:t>
+      </w:r>
+      <w:proofErr w:type="spellStart"/>
+      <w:r>
+        <w:t>yourpassword</w:t>
+      </w:r>
+      <w:proofErr w:type="spellEnd"/>
+      <w:r>
+        <w:t xml:space="preserve"> </w:t>
+      </w:r>
+      <w:proofErr w:type="spellStart"/>
+      <w:r>
+        <w:t>yourdatabase</w:t>
+      </w:r>
+      <w:proofErr w:type="spellEnd"/>
+      <w:r>
+        <w:t xml:space="preserve"> db_init.txt”</w:t>
+      </w:r>
+      <w:r>
+        <w:t xml:space="preserve">. </w:t>
+      </w:r>
+      <w:r>
         <w:t xml:space="preserve">The </w:t>
       </w:r>
       <w:proofErr w:type="spellStart"/>
@@ -746,7 +820,47 @@
       </w:r>
       <w:proofErr w:type="spellEnd"/>
       <w:r>
-        <w:t xml:space="preserve"> database and run the specified query. Now, we should have tables in our database that hold all of our records.</w:t>
+        <w:t xml:space="preserve"> database and run the specified query. </w:t>
+      </w:r>
+      <w:r>
+        <w:t>This instruction creates</w:t>
+      </w:r>
+      <w:r>
+        <w:t xml:space="preserve"> tables in our datab</w:t>
+      </w:r>
+      <w:r>
+        <w:t>ase to hold our records</w:t>
+      </w:r>
+      <w:r>
+        <w:t>.</w:t>
+      </w:r>
+      <w:r>
+        <w:t xml:space="preserve"> </w:t>
+      </w:r>
+      <w:r>
+        <w:t xml:space="preserve">We then navigate to the </w:t>
+      </w:r>
+      <w:proofErr w:type="spellStart"/>
+      <w:r>
+        <w:t>db_queries</w:t>
+      </w:r>
+      <w:proofErr w:type="spellEnd"/>
+      <w:r>
+        <w:t xml:space="preserve"> folder and, using the </w:t>
+      </w:r>
+      <w:proofErr w:type="spellStart"/>
+      <w:r>
+        <w:t>inject_query</w:t>
+      </w:r>
+      <w:proofErr w:type="spellEnd"/>
+      <w:r>
+        <w:t xml:space="preserve">  script, </w:t>
+      </w:r>
+      <w:r>
+        <w:t>we can run any of the queries in the folder (examples of queries and their results can be viewed in the presentation accompanying this report)</w:t>
+      </w:r>
+      <w:r>
+        <w:t>.</w:t>
       </w:r>
     </w:p>
     <w:p>
@@ -755,34 +869,6 @@
           <w:tab w:val="left" w:pos="1140"/>
         </w:tabs>
       </w:pPr>
-      <w:r>
-        <w:t xml:space="preserve">We then navigate to the </w:t>
-      </w:r>
-      <w:proofErr w:type="spellStart"/>
-      <w:r>
-        <w:t>db_queries</w:t>
-      </w:r>
-      <w:proofErr w:type="spellEnd"/>
-      <w:r>
-        <w:t xml:space="preserve"> folder and, using the </w:t>
-      </w:r>
-      <w:proofErr w:type="spellStart"/>
-      <w:r>
-        <w:t>inject_query</w:t>
-      </w:r>
-      <w:proofErr w:type="spellEnd"/>
-      <w:r>
-        <w:t xml:space="preserve">  script, run each query in order.</w:t>
-      </w:r>
-    </w:p>
-    <w:p>
-      <w:pPr>
-        <w:tabs>
-          <w:tab w:val="left" w:pos="1140"/>
-        </w:tabs>
-      </w:pPr>
-      <w:bookmarkStart w:id="0" w:name="_GoBack"/>
-      <w:bookmarkEnd w:id="0"/>
     </w:p>
     <w:p>
       <w:pPr>
@@ -1358,6 +1444,29 @@
       <w:contextualSpacing/>
     </w:pPr>
   </w:style>
+  <w:style w:type="character" w:styleId="Hyperlink">
+    <w:name w:val="Hyperlink"/>
+    <w:basedOn w:val="DefaultParagraphFont"/>
+    <w:uiPriority w:val="99"/>
+    <w:unhideWhenUsed/>
+    <w:rsid w:val="00C74810"/>
+    <w:rPr>
+      <w:color w:val="0563C1" w:themeColor="hyperlink"/>
+      <w:u w:val="single"/>
+    </w:rPr>
+  </w:style>
+  <w:style w:type="character" w:styleId="Mention">
+    <w:name w:val="Mention"/>
+    <w:basedOn w:val="DefaultParagraphFont"/>
+    <w:uiPriority w:val="99"/>
+    <w:semiHidden/>
+    <w:unhideWhenUsed/>
+    <w:rsid w:val="00C74810"/>
+    <w:rPr>
+      <w:color w:val="2B579A"/>
+      <w:shd w:val="clear" w:color="auto" w:fill="E6E6E6"/>
+    </w:rPr>
+  </w:style>
 </w:styles>
 </file>
 

</xml_diff>

<commit_message>
updating report and presentation
</commit_message>
<xml_diff>
--- a/project/db_report/Magic the Gathering Database Report.docx
+++ b/project/db_report/Magic the Gathering Database Report.docx
@@ -1,46 +1,50 @@
 
 <file path=word/document.xml><?xml version="1.0" encoding="utf-8"?>
-<w:document xmlns:wpc="http://schemas.microsoft.com/office/word/2010/wordprocessingCanvas" xmlns:cx="http://schemas.microsoft.com/office/drawing/2014/chartex" xmlns:cx1="http://schemas.microsoft.com/office/drawing/2015/9/8/chartex" xmlns:cx2="http://schemas.microsoft.com/office/drawing/2015/10/21/chartex" xmlns:cx3="http://schemas.microsoft.com/office/drawing/2016/5/9/chartex" xmlns:cx4="http://schemas.microsoft.com/office/drawing/2016/5/10/chartex" xmlns:cx5="http://schemas.microsoft.com/office/drawing/2016/5/11/chartex" xmlns:cx6="http://schemas.microsoft.com/office/drawing/2016/5/12/chartex" xmlns:cx7="http://schemas.microsoft.com/office/drawing/2016/5/13/chartex" xmlns:cx8="http://schemas.microsoft.com/office/drawing/2016/5/14/chartex" xmlns:mc="http://schemas.openxmlformats.org/markup-compatibility/2006" xmlns:o="urn:schemas-microsoft-com:office:office" xmlns:r="http://schemas.openxmlformats.org/officeDocument/2006/relationships" xmlns:m="http://schemas.openxmlformats.org/officeDocument/2006/math" xmlns:v="urn:schemas-microsoft-com:vml" xmlns:wp14="http://schemas.microsoft.com/office/word/2010/wordprocessingDrawing" xmlns:wp="http://schemas.openxmlformats.org/drawingml/2006/wordprocessingDrawing" xmlns:w10="urn:schemas-microsoft-com:office:word" xmlns:w="http://schemas.openxmlformats.org/wordprocessingml/2006/main" xmlns:w14="http://schemas.microsoft.com/office/word/2010/wordml" xmlns:w15="http://schemas.microsoft.com/office/word/2012/wordml" xmlns:w16se="http://schemas.microsoft.com/office/word/2015/wordml/symex" xmlns:wpg="http://schemas.microsoft.com/office/word/2010/wordprocessingGroup" xmlns:wpi="http://schemas.microsoft.com/office/word/2010/wordprocessingInk" xmlns:wne="http://schemas.microsoft.com/office/word/2006/wordml" xmlns:wps="http://schemas.microsoft.com/office/word/2010/wordprocessingShape" mc:Ignorable="w14 w15 w16se wp14">
+<w:document xmlns:o="urn:schemas-microsoft-com:office:office" xmlns:r="http://schemas.openxmlformats.org/officeDocument/2006/relationships" xmlns:v="urn:schemas-microsoft-com:vml" xmlns:w="http://schemas.openxmlformats.org/wordprocessingml/2006/main" xmlns:w10="urn:schemas-microsoft-com:office:word" xmlns:wp="http://schemas.openxmlformats.org/drawingml/2006/wordprocessingDrawing" xmlns:wps="http://schemas.microsoft.com/office/word/2010/wordprocessingShape" xmlns:wpg="http://schemas.microsoft.com/office/word/2010/wordprocessingGroup" xmlns:mc="http://schemas.openxmlformats.org/markup-compatibility/2006" xmlns:wp14="http://schemas.microsoft.com/office/word/2010/wordprocessingDrawing" xmlns:w14="http://schemas.microsoft.com/office/word/2010/wordml" mc:Ignorable="w14 wp14">
   <w:body>
     <w:p>
       <w:pPr>
+        <w:pStyle w:val="Normal"/>
         <w:jc w:val="center"/>
         <w:rPr>
           <w:b/>
-        </w:rPr>
-      </w:pPr>
-      <w:r>
-        <w:rPr>
-          <w:b/>
-        </w:rPr>
-        <w:t>Magic the Gathering</w:t>
-      </w:r>
-      <w:r>
-        <w:rPr>
-          <w:b/>
-        </w:rPr>
-        <w:t xml:space="preserve"> Database Report</w:t>
-      </w:r>
-    </w:p>
-    <w:p>
-      <w:pPr>
+          <w:b/>
+        </w:rPr>
+      </w:pPr>
+      <w:r>
+        <w:rPr>
+          <w:b/>
+        </w:rPr>
+        <w:t>Magic the Gathering Database Report</w:t>
+      </w:r>
+    </w:p>
+    <w:p>
+      <w:pPr>
+        <w:pStyle w:val="Normal"/>
         <w:jc w:val="center"/>
-      </w:pPr>
-      <w:r>
-        <w:t xml:space="preserve">By Robert Anderson, Gabriel Davis, Kyle </w:t>
-      </w:r>
-      <w:proofErr w:type="spellStart"/>
-      <w:r>
-        <w:t>Sarre</w:t>
-      </w:r>
-      <w:proofErr w:type="spellEnd"/>
-    </w:p>
-    <w:p/>
-    <w:p>
-      <w:pPr>
+        <w:rPr/>
+      </w:pPr>
+      <w:r>
+        <w:rPr/>
+        <w:t>By Robert Anderson, Gabriel Davis, Kyle Sarre</w:t>
+      </w:r>
+    </w:p>
+    <w:p>
+      <w:pPr>
+        <w:pStyle w:val="Normal"/>
+        <w:rPr/>
+      </w:pPr>
+      <w:r>
+        <w:rPr/>
+      </w:r>
+    </w:p>
+    <w:p>
+      <w:pPr>
+        <w:pStyle w:val="Normal"/>
         <w:jc w:val="center"/>
         <w:rPr>
           <w:b/>
+          <w:b/>
         </w:rPr>
       </w:pPr>
       <w:r>
@@ -52,79 +56,33 @@
     </w:p>
     <w:p>
       <w:pPr>
+        <w:pStyle w:val="Normal"/>
         <w:ind w:firstLine="720"/>
-      </w:pPr>
-      <w:r>
-        <w:t xml:space="preserve">Magic the gathering, or </w:t>
-      </w:r>
-      <w:proofErr w:type="spellStart"/>
-      <w:r>
-        <w:t>MtG</w:t>
-      </w:r>
-      <w:proofErr w:type="spellEnd"/>
-      <w:r>
-        <w:t xml:space="preserve"> (which it will be called from this point on),</w:t>
-      </w:r>
-      <w:r>
-        <w:t xml:space="preserve"> is a popular trading card game owned by Wizards of the Coast LLC. An estimated 20 million players play </w:t>
-      </w:r>
-      <w:proofErr w:type="spellStart"/>
-      <w:r>
-        <w:t>MtG</w:t>
-      </w:r>
-      <w:proofErr w:type="spellEnd"/>
-      <w:r>
-        <w:t xml:space="preserve"> around the world. </w:t>
-      </w:r>
-      <w:proofErr w:type="spellStart"/>
-      <w:r>
-        <w:t>MtG</w:t>
-      </w:r>
-      <w:proofErr w:type="spellEnd"/>
-      <w:r>
-        <w:t xml:space="preserve"> has been printed in 11 different languages and is played competitively, with prize pools reaching around $250,000. Wizards of the Coast sponsors a considerable number of these tournaments.</w:t>
-      </w:r>
-    </w:p>
-    <w:p>
-      <w:r>
+        <w:rPr/>
+      </w:pPr>
+      <w:r>
+        <w:rPr/>
+        <w:t>Magic the gathering, or MtG (which it will be called from this point on), is a popular trading card game owned by Wizards of the Coast LLC. An estimated 20 million players play MtG around the world. MtG has been printed in 11 different languages and is played competitively, with prize pools reaching around $250,000. Wizards of the Coast sponsors a considerable number of these tournaments.</w:t>
+      </w:r>
+    </w:p>
+    <w:p>
+      <w:pPr>
+        <w:pStyle w:val="Normal"/>
+        <w:rPr/>
+      </w:pPr>
+      <w:r>
+        <w:rPr/>
         <w:tab/>
-      </w:r>
-      <w:proofErr w:type="spellStart"/>
-      <w:r>
-        <w:t>MtG</w:t>
-      </w:r>
-      <w:proofErr w:type="spellEnd"/>
-      <w:r>
-        <w:t xml:space="preserve"> by design has incredible diversity in the types of decks that may be constructed. Our group wants to analyze decks used in the competitive scene of </w:t>
-      </w:r>
-      <w:proofErr w:type="spellStart"/>
-      <w:r>
-        <w:t>MtG</w:t>
-      </w:r>
-      <w:proofErr w:type="spellEnd"/>
-      <w:r>
-        <w:t xml:space="preserve"> to identify the popularity of select decks and cards</w:t>
-      </w:r>
-      <w:r>
-        <w:t xml:space="preserve"> by using a relational database</w:t>
-      </w:r>
-      <w:r>
-        <w:t xml:space="preserve">. We believe that this information could be useful to </w:t>
-      </w:r>
-      <w:proofErr w:type="spellStart"/>
-      <w:r>
-        <w:t>MtG</w:t>
-      </w:r>
-      <w:proofErr w:type="spellEnd"/>
-      <w:r>
-        <w:t xml:space="preserve"> players for constructing new and exciting decks.</w:t>
-      </w:r>
-    </w:p>
-    <w:p>
-      <w:pPr>
+        <w:t>MtG by design has incredible diversity in the types of decks that may be constructed. Our group wants to analyze decks used in the competitive scene of MtG to identify the popularity of select decks and cards by using a relational database. We believe that this information could be useful to MtG players for constructing new and exciting decks.</w:t>
+      </w:r>
+    </w:p>
+    <w:p>
+      <w:pPr>
+        <w:pStyle w:val="Normal"/>
         <w:jc w:val="center"/>
         <w:rPr>
           <w:b/>
+          <w:b/>
         </w:rPr>
       </w:pPr>
       <w:r>
@@ -135,24 +93,22 @@
       </w:r>
     </w:p>
     <w:p>
-      <w:r>
-        <w:t xml:space="preserve">We identified four primary entities </w:t>
-      </w:r>
-      <w:r>
-        <w:t>of interest for our database: cards, competitions, card representation (unique instances of decks that contained a specified card), and usage (an instance of a player using a given card in a given deck at a given competition).</w:t>
-      </w:r>
-      <w:r>
-        <w:t xml:space="preserve"> </w:t>
-      </w:r>
-      <w:r>
-        <w:t xml:space="preserve">Many-to-many relationships exist between numerous entities. For instance, a given card could be played in many competitions, and a competition can have many cards played. Additionally, a card can exist in many decks, and many decks can contain a similar card. The usage table </w:t>
-      </w:r>
-      <w:r>
-        <w:t xml:space="preserve">is an associative table that helps us resolve the many-to-many relationships between the entities in the system. </w:t>
-      </w:r>
-    </w:p>
-    <w:p>
-      <w:r>
+      <w:pPr>
+        <w:pStyle w:val="Normal"/>
+        <w:rPr/>
+      </w:pPr>
+      <w:r>
+        <w:rPr/>
+        <w:t xml:space="preserve">We identified four primary entities of interest for our database: cards, competitions, card representation (unique instances of decks that contained a specified card), and usage (an instance of a player using a given card in a given deck at a given competition). Many-to-many relationships exist between numerous entities. For instance, a given card could be played in many competitions, and a competition can have many cards played. Additionally, a card can exist in many decks, and many decks can contain a similar card. The usage table is an associative table that helps us resolve the many-to-many relationships between the entities in the system. </w:t>
+      </w:r>
+    </w:p>
+    <w:p>
+      <w:pPr>
+        <w:pStyle w:val="Normal"/>
+        <w:rPr/>
+      </w:pPr>
+      <w:r>
+        <w:rPr/>
         <w:t>The following list elaborates on the attributes of our entities:</w:t>
       </w:r>
     </w:p>
@@ -163,8 +119,10 @@
           <w:ilvl w:val="0"/>
           <w:numId w:val="1"/>
         </w:numPr>
-      </w:pPr>
-      <w:r>
+        <w:rPr/>
+      </w:pPr>
+      <w:r>
+        <w:rPr/>
         <w:t>Cards(</w:t>
       </w:r>
       <w:r>
@@ -174,13 +132,8 @@
         <w:t>card name</w:t>
       </w:r>
       <w:r>
-        <w:t xml:space="preserve">, type, mana cost, </w:t>
-      </w:r>
-      <w:r>
-        <w:t>white, blue, black, red, green</w:t>
-      </w:r>
-      <w:r>
-        <w:t>, card description)</w:t>
+        <w:rPr/>
+        <w:t>, type, mana cost, white, blue, black, red, green, card description)</w:t>
       </w:r>
     </w:p>
     <w:p>
@@ -190,8 +143,10 @@
           <w:ilvl w:val="0"/>
           <w:numId w:val="1"/>
         </w:numPr>
-      </w:pPr>
-      <w:r>
+        <w:rPr/>
+      </w:pPr>
+      <w:r>
+        <w:rPr/>
         <w:t>Competitions(</w:t>
       </w:r>
       <w:r>
@@ -201,6 +156,7 @@
         <w:t>competition name</w:t>
       </w:r>
       <w:r>
+        <w:rPr/>
         <w:t xml:space="preserve">, </w:t>
       </w:r>
       <w:r>
@@ -210,6 +166,7 @@
         <w:t>year</w:t>
       </w:r>
       <w:r>
+        <w:rPr/>
         <w:t>)</w:t>
       </w:r>
     </w:p>
@@ -220,8 +177,10 @@
           <w:ilvl w:val="0"/>
           <w:numId w:val="1"/>
         </w:numPr>
-      </w:pPr>
-      <w:r>
+        <w:rPr/>
+      </w:pPr>
+      <w:r>
+        <w:rPr/>
         <w:t>Card Representation(</w:t>
       </w:r>
       <w:r>
@@ -231,6 +190,7 @@
         <w:t>card name</w:t>
       </w:r>
       <w:r>
+        <w:rPr/>
         <w:t xml:space="preserve">, </w:t>
       </w:r>
       <w:r>
@@ -240,10 +200,8 @@
         <w:t>deck name</w:t>
       </w:r>
       <w:r>
-        <w:t>, copies of card</w:t>
-      </w:r>
-      <w:r>
-        <w:t>)</w:t>
+        <w:rPr/>
+        <w:t>, copies of card)</w:t>
       </w:r>
     </w:p>
     <w:p>
@@ -253,8 +211,10 @@
           <w:ilvl w:val="0"/>
           <w:numId w:val="1"/>
         </w:numPr>
-      </w:pPr>
-      <w:r>
+        <w:rPr/>
+      </w:pPr>
+      <w:r>
+        <w:rPr/>
         <w:t>Usage(</w:t>
       </w:r>
       <w:r>
@@ -264,6 +224,7 @@
         <w:t>card name</w:t>
       </w:r>
       <w:r>
+        <w:rPr/>
         <w:t xml:space="preserve">, </w:t>
       </w:r>
       <w:r>
@@ -273,6 +234,7 @@
         <w:t>deck name</w:t>
       </w:r>
       <w:r>
+        <w:rPr/>
         <w:t xml:space="preserve">, </w:t>
       </w:r>
       <w:r>
@@ -282,6 +244,7 @@
         <w:t>competition name</w:t>
       </w:r>
       <w:r>
+        <w:rPr/>
         <w:t xml:space="preserve">, </w:t>
       </w:r>
       <w:r>
@@ -291,15 +254,18 @@
         <w:t>year</w:t>
       </w:r>
       <w:r>
+        <w:rPr/>
         <w:t>)</w:t>
       </w:r>
     </w:p>
     <w:p>
-      <w:r>
-        <w:t>The following list e</w:t>
-      </w:r>
-      <w:r>
-        <w:t>laborates on the assumptions made about the attributes in the system:</w:t>
+      <w:pPr>
+        <w:pStyle w:val="Normal"/>
+        <w:rPr/>
+      </w:pPr>
+      <w:r>
+        <w:rPr/>
+        <w:t>The following list elaborates on the assumptions made about the attributes in the system:</w:t>
       </w:r>
     </w:p>
     <w:p>
@@ -309,12 +275,11 @@
           <w:ilvl w:val="0"/>
           <w:numId w:val="1"/>
         </w:numPr>
-      </w:pPr>
-      <w:r>
-        <w:t>Cards may have multiple types and</w:t>
-      </w:r>
-      <w:r>
-        <w:t xml:space="preserve"> have a subtype </w:t>
+        <w:rPr/>
+      </w:pPr>
+      <w:r>
+        <w:rPr/>
+        <w:t xml:space="preserve">Cards may have multiple types and have a subtype </w:t>
       </w:r>
     </w:p>
     <w:p>
@@ -324,24 +289,11 @@
           <w:ilvl w:val="1"/>
           <w:numId w:val="1"/>
         </w:numPr>
-      </w:pPr>
-      <w:r>
-        <w:t>ex</w:t>
-      </w:r>
-      <w:r>
-        <w:t>ample</w:t>
-      </w:r>
-      <w:r>
-        <w:t>:</w:t>
-      </w:r>
-      <w:r>
-        <w:t xml:space="preserve"> | Steel Overseer (card name) |</w:t>
-      </w:r>
-      <w:r>
-        <w:t xml:space="preserve"> </w:t>
-      </w:r>
-      <w:r>
-        <w:t>Artifact creature (multiple type) – construct (subtype) |</w:t>
+        <w:rPr/>
+      </w:pPr>
+      <w:r>
+        <w:rPr/>
+        <w:t>example: | Steel Overseer (card name) | Artifact creature (multiple type) – construct (subtype) |</w:t>
       </w:r>
     </w:p>
     <w:p>
@@ -351,9 +303,21 @@
           <w:ilvl w:val="0"/>
           <w:numId w:val="1"/>
         </w:numPr>
-      </w:pPr>
-      <w:r>
-        <w:t>For competitions, location may be unspecified</w:t>
+        <w:rPr/>
+      </w:pPr>
+      <w:r>
+        <w:rPr/>
+        <w:t>For card representation, deck names incorporate the deck user’s name and the deck name itself</w:t>
+      </w:r>
+    </w:p>
+    <w:p>
+      <w:pPr>
+        <w:pStyle w:val="Normal"/>
+        <w:rPr/>
+      </w:pPr>
+      <w:r>
+        <w:rPr/>
+        <w:t>The following list elaborates on the constraints made about the attributes in the system:</w:t>
       </w:r>
     </w:p>
     <w:p>
@@ -363,17 +327,11 @@
           <w:ilvl w:val="0"/>
           <w:numId w:val="1"/>
         </w:numPr>
-      </w:pPr>
-      <w:r>
-        <w:t>For card representation, deck names incorporate the deck user’</w:t>
-      </w:r>
-      <w:r>
-        <w:t>s name and the deck name itself</w:t>
-      </w:r>
-    </w:p>
-    <w:p>
-      <w:r>
-        <w:t>The following list elaborates on the constraints made about the attributes in the system:</w:t>
+        <w:rPr/>
+      </w:pPr>
+      <w:r>
+        <w:rPr/>
+        <w:t>For cards, mana cost must be a non-negative number or null</w:t>
       </w:r>
     </w:p>
     <w:p>
@@ -383,9 +341,11 @@
           <w:ilvl w:val="0"/>
           <w:numId w:val="1"/>
         </w:numPr>
-      </w:pPr>
-      <w:r>
-        <w:t>For cards, mana cost must be a non-negative number or null</w:t>
+        <w:rPr/>
+      </w:pPr>
+      <w:r>
+        <w:rPr/>
+        <w:t>A usage must have a corresponding card representation</w:t>
       </w:r>
     </w:p>
     <w:p>
@@ -395,67 +355,51 @@
           <w:ilvl w:val="0"/>
           <w:numId w:val="1"/>
         </w:numPr>
-      </w:pPr>
-      <w:r>
-        <w:t>A usage must have a corresponding card representation</w:t>
-      </w:r>
-    </w:p>
-    <w:p>
-      <w:pPr>
-        <w:pStyle w:val="ListParagraph"/>
-        <w:numPr>
-          <w:ilvl w:val="0"/>
-          <w:numId w:val="1"/>
-        </w:numPr>
-      </w:pPr>
-      <w:r>
+        <w:rPr/>
+      </w:pPr>
+      <w:r>
+        <w:rPr/>
         <w:t>Copies of card should be positive</w:t>
       </w:r>
     </w:p>
     <w:p>
-      <w:r>
-        <w:t>It should be noted that Usage and Card Representation</w:t>
-      </w:r>
-      <w:r>
-        <w:t xml:space="preserve"> entities</w:t>
-      </w:r>
-      <w:r>
-        <w:t xml:space="preserve"> are weak entities.</w:t>
-      </w:r>
-      <w:r>
-        <w:t xml:space="preserve"> </w:t>
-      </w:r>
-      <w:r>
-        <w:t xml:space="preserve">For a more </w:t>
-      </w:r>
-      <w:r>
-        <w:t>complete description of</w:t>
-      </w:r>
-      <w:r>
-        <w:t xml:space="preserve"> the application domain, see the E-R diagram below.</w:t>
-      </w:r>
-    </w:p>
-    <w:p>
+      <w:pPr>
+        <w:pStyle w:val="Normal"/>
+        <w:rPr/>
+      </w:pPr>
+      <w:r>
+        <w:rPr/>
+        <w:t>It should be noted that Usage and Card Representation entities are weak entities. For a more complete description of the application domain, see the E-R diagram below.</w:t>
+      </w:r>
+    </w:p>
+    <w:p>
+      <w:pPr>
+        <w:pStyle w:val="Normal"/>
+        <w:rPr/>
+      </w:pPr>
       <w:bookmarkStart w:id="0" w:name="_GoBack"/>
-      <w:bookmarkEnd w:id="0"/>
-    </w:p>
-    <w:p>
-      <w:pPr>
+      <w:bookmarkStart w:id="1" w:name="_GoBack"/>
+      <w:bookmarkEnd w:id="1"/>
+      <w:r>
+        <w:rPr/>
+      </w:r>
+    </w:p>
+    <w:p>
+      <w:pPr>
+        <w:pStyle w:val="Normal"/>
         <w:jc w:val="center"/>
         <w:rPr>
           <w:b/>
-        </w:rPr>
-      </w:pPr>
-      <w:r>
-        <w:rPr>
-          <w:b/>
-          <w:noProof/>
-        </w:rPr>
+          <w:b/>
+        </w:rPr>
+      </w:pPr>
+      <w:r>
+        <w:rPr/>
         <w:drawing>
           <wp:inline distT="0" distB="0" distL="0" distR="0">
-            <wp:extent cx="8783276" cy="4953691"/>
+            <wp:extent cx="8783320" cy="4953635"/>
             <wp:effectExtent l="0" t="0" r="0" b="0"/>
-            <wp:docPr id="1" name="Picture 1"/>
+            <wp:docPr id="1" name="Picture 1" descr=""/>
             <wp:cNvGraphicFramePr>
               <a:graphicFrameLocks xmlns:a="http://schemas.openxmlformats.org/drawingml/2006/main" noChangeAspect="1"/>
             </wp:cNvGraphicFramePr>
@@ -463,25 +407,21 @@
               <a:graphicData uri="http://schemas.openxmlformats.org/drawingml/2006/picture">
                 <pic:pic xmlns:pic="http://schemas.openxmlformats.org/drawingml/2006/picture">
                   <pic:nvPicPr>
-                    <pic:cNvPr id="1" name="e-r_diagram.PNG"/>
-                    <pic:cNvPicPr/>
+                    <pic:cNvPr id="1" name="Picture 1" descr=""/>
+                    <pic:cNvPicPr>
+                      <a:picLocks noChangeAspect="1" noChangeArrowheads="1"/>
+                    </pic:cNvPicPr>
                   </pic:nvPicPr>
                   <pic:blipFill>
-                    <a:blip r:embed="rId5">
-                      <a:extLst>
-                        <a:ext uri="{28A0092B-C50C-407E-A947-70E740481C1C}">
-                          <a14:useLocalDpi xmlns:a14="http://schemas.microsoft.com/office/drawing/2010/main" val="0"/>
-                        </a:ext>
-                      </a:extLst>
-                    </a:blip>
+                    <a:blip r:embed="rId2"/>
                     <a:stretch>
                       <a:fillRect/>
                     </a:stretch>
                   </pic:blipFill>
-                  <pic:spPr>
+                  <pic:spPr bwMode="auto">
                     <a:xfrm>
                       <a:off x="0" y="0"/>
-                      <a:ext cx="8783276" cy="4953691"/>
+                      <a:ext cx="8783320" cy="4953635"/>
                     </a:xfrm>
                     <a:prstGeom prst="rect">
                       <a:avLst/>
@@ -496,17 +436,26 @@
     </w:p>
     <w:p>
       <w:pPr>
+        <w:pStyle w:val="Normal"/>
         <w:jc w:val="center"/>
         <w:rPr>
           <w:b/>
-        </w:rPr>
-      </w:pPr>
-    </w:p>
-    <w:p>
-      <w:pPr>
+          <w:b/>
+        </w:rPr>
+      </w:pPr>
+      <w:r>
+        <w:rPr>
+          <w:b/>
+        </w:rPr>
+      </w:r>
+    </w:p>
+    <w:p>
+      <w:pPr>
+        <w:pStyle w:val="Normal"/>
         <w:jc w:val="center"/>
         <w:rPr>
           <w:b/>
+          <w:b/>
         </w:rPr>
       </w:pPr>
       <w:r>
@@ -517,7 +466,12 @@
       </w:r>
     </w:p>
     <w:p>
-      <w:r>
+      <w:pPr>
+        <w:pStyle w:val="Normal"/>
+        <w:rPr/>
+      </w:pPr>
+      <w:r>
+        <w:rPr/>
         <w:t>Our database schema:</w:t>
       </w:r>
     </w:p>
@@ -528,11 +482,14 @@
           <w:ilvl w:val="0"/>
           <w:numId w:val="1"/>
         </w:numPr>
-      </w:pPr>
-      <w:r>
+        <w:rPr/>
+      </w:pPr>
+      <w:r>
+        <w:rPr/>
         <w:t xml:space="preserve"> </w:t>
       </w:r>
       <w:r>
+        <w:rPr/>
         <w:t>Cards(</w:t>
       </w:r>
       <w:r>
@@ -542,6 +499,7 @@
         <w:t>card name</w:t>
       </w:r>
       <w:r>
+        <w:rPr/>
         <w:t>, type, mana cost, white, blue, black, red, green, card description)</w:t>
       </w:r>
     </w:p>
@@ -552,8 +510,10 @@
           <w:ilvl w:val="0"/>
           <w:numId w:val="1"/>
         </w:numPr>
-      </w:pPr>
-      <w:r>
+        <w:rPr/>
+      </w:pPr>
+      <w:r>
+        <w:rPr/>
         <w:t>Competitions(</w:t>
       </w:r>
       <w:r>
@@ -563,6 +523,7 @@
         <w:t>competition name</w:t>
       </w:r>
       <w:r>
+        <w:rPr/>
         <w:t xml:space="preserve">, </w:t>
       </w:r>
       <w:r>
@@ -572,6 +533,7 @@
         <w:t>year</w:t>
       </w:r>
       <w:r>
+        <w:rPr/>
         <w:t>)</w:t>
       </w:r>
     </w:p>
@@ -582,8 +544,10 @@
           <w:ilvl w:val="0"/>
           <w:numId w:val="1"/>
         </w:numPr>
-      </w:pPr>
-      <w:r>
+        <w:rPr/>
+      </w:pPr>
+      <w:r>
+        <w:rPr/>
         <w:t>Card Representation(</w:t>
       </w:r>
       <w:r>
@@ -593,6 +557,7 @@
         <w:t>card name</w:t>
       </w:r>
       <w:r>
+        <w:rPr/>
         <w:t xml:space="preserve">, </w:t>
       </w:r>
       <w:r>
@@ -602,6 +567,7 @@
         <w:t>deck name</w:t>
       </w:r>
       <w:r>
+        <w:rPr/>
         <w:t>, copies of card)</w:t>
       </w:r>
     </w:p>
@@ -612,8 +578,10 @@
           <w:ilvl w:val="0"/>
           <w:numId w:val="1"/>
         </w:numPr>
-      </w:pPr>
-      <w:r>
+        <w:rPr/>
+      </w:pPr>
+      <w:r>
+        <w:rPr/>
         <w:t>Usage(</w:t>
       </w:r>
       <w:r>
@@ -623,6 +591,7 @@
         <w:t>card name</w:t>
       </w:r>
       <w:r>
+        <w:rPr/>
         <w:t xml:space="preserve">, </w:t>
       </w:r>
       <w:r>
@@ -632,6 +601,7 @@
         <w:t>deck name</w:t>
       </w:r>
       <w:r>
+        <w:rPr/>
         <w:t xml:space="preserve">, </w:t>
       </w:r>
       <w:r>
@@ -641,6 +611,7 @@
         <w:t>competition name</w:t>
       </w:r>
       <w:r>
+        <w:rPr/>
         <w:t xml:space="preserve">, </w:t>
       </w:r>
       <w:r>
@@ -650,40 +621,30 @@
         <w:t>year</w:t>
       </w:r>
       <w:r>
+        <w:rPr/>
         <w:t>)</w:t>
       </w:r>
     </w:p>
     <w:p>
-      <w:r>
-        <w:t xml:space="preserve">We aimed to keep the relationships in 4BNF to reduce redundancy in the database. </w:t>
-      </w:r>
-      <w:r>
-        <w:t>Cards is in 4BNF because the only dependency is between the primary attribute card name and the rest of the non-primary attributes. Competitions is in 4BNF because all its attributes are primary attributes</w:t>
-      </w:r>
-      <w:r>
-        <w:t xml:space="preserve"> (the same can be said of the Usage relation)</w:t>
-      </w:r>
-      <w:r>
-        <w:t xml:space="preserve">. </w:t>
-      </w:r>
-      <w:r>
-        <w:t>Card Representation is in 4BNF because its only non-primary attribute “copies of card” has no dependencies on any other non-primary attribute.</w:t>
-      </w:r>
-      <w:r>
-        <w:t xml:space="preserve"> </w:t>
-      </w:r>
-      <w:r>
-        <w:t>Hence the database is in 4BNF.</w:t>
-      </w:r>
-    </w:p>
-    <w:p>
-      <w:pPr>
+      <w:pPr>
+        <w:pStyle w:val="Normal"/>
+        <w:rPr/>
+      </w:pPr>
+      <w:r>
+        <w:rPr/>
+        <w:t>We aimed to keep the relationships in 4BNF to reduce redundancy in the database. Cards is in 4BNF because the only dependency is between the primary attribute card name and the rest of the non-primary attributes. Competitions is in 4BNF because all its attributes are primary attributes (the same can be said of the Usage relation). Card Representation is in 4BNF because its only non-primary attribute “copies of card” has no dependencies on any other non-primary attribute. Hence the database is in 4BNF.</w:t>
+      </w:r>
+    </w:p>
+    <w:p>
+      <w:pPr>
+        <w:pStyle w:val="Normal"/>
         <w:tabs>
-          <w:tab w:val="left" w:pos="1140"/>
+          <w:tab w:val="left" w:pos="1140" w:leader="none"/>
         </w:tabs>
         <w:jc w:val="center"/>
         <w:rPr>
           <w:b/>
+          <w:b/>
         </w:rPr>
       </w:pPr>
       <w:r>
@@ -695,41 +656,39 @@
     </w:p>
     <w:p>
       <w:pPr>
+        <w:pStyle w:val="Normal"/>
         <w:tabs>
-          <w:tab w:val="left" w:pos="1140"/>
+          <w:tab w:val="left" w:pos="1140" w:leader="none"/>
         </w:tabs>
-      </w:pPr>
-      <w:r>
+        <w:rPr/>
+      </w:pPr>
+      <w:r>
+        <w:rPr/>
         <w:t xml:space="preserve">We utilized a Java API found at http://magicthegathering.io to gather card data for our card table. Additionally, we pulled data from </w:t>
       </w:r>
-      <w:hyperlink r:id="rId6" w:history="1">
+      <w:hyperlink r:id="rId3">
         <w:r>
           <w:rPr>
-            <w:rStyle w:val="Hyperlink"/>
+            <w:rStyle w:val="InternetLink"/>
           </w:rPr>
-          <w:t>http://magic.wizards.com/en/content/deck-lists-magic-online-products-game-info</w:t>
+          <w:t>http://magic.wizards.com/en/articles/winning-decks</w:t>
         </w:r>
       </w:hyperlink>
       <w:r>
-        <w:t xml:space="preserve"> to populate the remainder of our tables. We wrote a parser to extract data from these files and place them into a formatted file that could then be loaded into our database using the “load data local </w:t>
-      </w:r>
-      <w:proofErr w:type="spellStart"/>
-      <w:r>
-        <w:t>infile</w:t>
-      </w:r>
-      <w:proofErr w:type="spellEnd"/>
-      <w:r>
-        <w:t>” command.</w:t>
-      </w:r>
-    </w:p>
-    <w:p>
-      <w:pPr>
+        <w:rPr/>
+        <w:t xml:space="preserve"> to populate the remainder of our tables. We wrote a parser to extract data from these files and place them into a formatted file that could then be loaded into our database using the “load data local infile” command.</w:t>
+      </w:r>
+    </w:p>
+    <w:p>
+      <w:pPr>
+        <w:pStyle w:val="Normal"/>
         <w:tabs>
-          <w:tab w:val="left" w:pos="1140"/>
+          <w:tab w:val="left" w:pos="1140" w:leader="none"/>
         </w:tabs>
         <w:jc w:val="center"/>
         <w:rPr>
           <w:b/>
+          <w:b/>
         </w:rPr>
       </w:pPr>
       <w:r>
@@ -741,160 +700,95 @@
     </w:p>
     <w:p>
       <w:pPr>
+        <w:pStyle w:val="Normal"/>
         <w:tabs>
-          <w:tab w:val="left" w:pos="1140"/>
+          <w:tab w:val="left" w:pos="1140" w:leader="none"/>
         </w:tabs>
-      </w:pPr>
-      <w:r>
-        <w:t>Upon opening the bash shell,</w:t>
-      </w:r>
-      <w:r>
-        <w:t xml:space="preserve"> ensuring the project build is in the home folder</w:t>
-      </w:r>
-      <w:r>
-        <w:t xml:space="preserve">, and giving scripts in the bin folder execution </w:t>
-      </w:r>
-      <w:proofErr w:type="spellStart"/>
-      <w:r>
-        <w:t>priveledges</w:t>
-      </w:r>
-      <w:proofErr w:type="spellEnd"/>
-      <w:r>
-        <w:t>, we can initialize the database using</w:t>
-      </w:r>
-      <w:r>
-        <w:t xml:space="preserve"> </w:t>
-      </w:r>
-      <w:r>
-        <w:t>“</w:t>
-      </w:r>
-      <w:proofErr w:type="spellStart"/>
-      <w:r>
-        <w:t>inject_query</w:t>
-      </w:r>
-      <w:proofErr w:type="spellEnd"/>
-      <w:r>
-        <w:t xml:space="preserve"> </w:t>
-      </w:r>
-      <w:proofErr w:type="spellStart"/>
-      <w:r>
-        <w:t>yourusername</w:t>
-      </w:r>
-      <w:proofErr w:type="spellEnd"/>
-      <w:r>
-        <w:t xml:space="preserve"> </w:t>
-      </w:r>
-      <w:proofErr w:type="spellStart"/>
-      <w:r>
-        <w:t>yourpassword</w:t>
-      </w:r>
-      <w:proofErr w:type="spellEnd"/>
-      <w:r>
-        <w:t xml:space="preserve"> </w:t>
-      </w:r>
-      <w:proofErr w:type="spellStart"/>
-      <w:r>
-        <w:t>yourdatabase</w:t>
-      </w:r>
-      <w:proofErr w:type="spellEnd"/>
-      <w:r>
-        <w:t xml:space="preserve"> db_init.txt”</w:t>
-      </w:r>
-      <w:r>
-        <w:t xml:space="preserve">. </w:t>
-      </w:r>
-      <w:r>
-        <w:t xml:space="preserve">The </w:t>
-      </w:r>
-      <w:proofErr w:type="spellStart"/>
-      <w:r>
-        <w:t>inject_query</w:t>
-      </w:r>
-      <w:proofErr w:type="spellEnd"/>
-      <w:r>
-        <w:t xml:space="preserve"> script will log a user into the </w:t>
-      </w:r>
-      <w:proofErr w:type="spellStart"/>
-      <w:r>
-        <w:t>mysql</w:t>
-      </w:r>
-      <w:proofErr w:type="spellEnd"/>
-      <w:r>
-        <w:t xml:space="preserve"> database and run the specified query. </w:t>
-      </w:r>
-      <w:r>
-        <w:t>This instruction creates</w:t>
-      </w:r>
-      <w:r>
-        <w:t xml:space="preserve"> tables in our datab</w:t>
-      </w:r>
-      <w:r>
-        <w:t>ase to hold our records</w:t>
-      </w:r>
-      <w:r>
-        <w:t>.</w:t>
-      </w:r>
-      <w:r>
-        <w:t xml:space="preserve"> </w:t>
-      </w:r>
-      <w:r>
-        <w:t xml:space="preserve">We then navigate to the </w:t>
-      </w:r>
-      <w:proofErr w:type="spellStart"/>
-      <w:r>
-        <w:t>db_queries</w:t>
-      </w:r>
-      <w:proofErr w:type="spellEnd"/>
-      <w:r>
-        <w:t xml:space="preserve"> folder and, using the </w:t>
-      </w:r>
-      <w:proofErr w:type="spellStart"/>
-      <w:r>
-        <w:t>inject_query</w:t>
-      </w:r>
-      <w:proofErr w:type="spellEnd"/>
-      <w:r>
-        <w:t xml:space="preserve">  script, </w:t>
-      </w:r>
-      <w:r>
-        <w:t>we can run any of the queries in the folder (examples of queries and their results can be viewed in the presentation accompanying this report)</w:t>
-      </w:r>
-      <w:r>
-        <w:t>.</w:t>
-      </w:r>
-    </w:p>
-    <w:p>
-      <w:pPr>
+        <w:rPr/>
+      </w:pPr>
+      <w:r>
+        <w:rPr/>
+        <w:t xml:space="preserve">Upon opening the bash shell, ensuring the project build is in the home folder, and giving scripts in the bin folder execution priveledges, we can initialize the database using “inject_query </w:t>
+      </w:r>
+      <w:r>
+        <w:rPr/>
+        <w:t>-u$</w:t>
+      </w:r>
+      <w:r>
+        <w:rPr/>
+        <w:t xml:space="preserve">yourusername </w:t>
+      </w:r>
+      <w:r>
+        <w:rPr/>
+        <w:t>-p$</w:t>
+      </w:r>
+      <w:r>
+        <w:rPr/>
+        <w:t xml:space="preserve">yourpassword </w:t>
+      </w:r>
+      <w:r>
+        <w:rPr/>
+        <w:t>$</w:t>
+      </w:r>
+      <w:r>
+        <w:rPr/>
+        <w:t>yourdatabase db_init.txt”. The inject_query script will log a user into the mysql database and run the specified query. This instruction creates tables in our database to hold our records. We then navigate to the db_queries folder and, using the inject_query  script, we can run any of the queries in the folder (examples of queries and their results can be viewed in the presentation accompanying this report).</w:t>
+      </w:r>
+    </w:p>
+    <w:p>
+      <w:pPr>
+        <w:pStyle w:val="Normal"/>
         <w:tabs>
-          <w:tab w:val="left" w:pos="1140"/>
+          <w:tab w:val="left" w:pos="1140" w:leader="none"/>
         </w:tabs>
-      </w:pPr>
-    </w:p>
-    <w:p>
-      <w:pPr>
+        <w:rPr/>
+      </w:pPr>
+      <w:r>
+        <w:rPr/>
+      </w:r>
+    </w:p>
+    <w:p>
+      <w:pPr>
+        <w:pStyle w:val="Normal"/>
         <w:tabs>
-          <w:tab w:val="left" w:pos="1140"/>
+          <w:tab w:val="left" w:pos="1140" w:leader="none"/>
         </w:tabs>
-      </w:pPr>
-    </w:p>
-    <w:p/>
+        <w:rPr/>
+      </w:pPr>
+      <w:r>
+        <w:rPr/>
+      </w:r>
+    </w:p>
+    <w:p>
+      <w:pPr>
+        <w:pStyle w:val="Normal"/>
+        <w:widowControl/>
+        <w:bidi w:val="0"/>
+        <w:spacing w:lineRule="auto" w:line="259" w:before="0" w:after="160"/>
+        <w:jc w:val="left"/>
+        <w:rPr/>
+      </w:pPr>
+      <w:r>
+        <w:rPr/>
+      </w:r>
+    </w:p>
     <w:sectPr>
+      <w:type w:val="nextPage"/>
       <w:pgSz w:w="12240" w:h="15840"/>
-      <w:pgMar w:top="1440" w:right="1440" w:bottom="1440" w:left="1440" w:header="720" w:footer="720" w:gutter="0"/>
-      <w:cols w:space="720"/>
-      <w:docGrid w:linePitch="360"/>
+      <w:pgMar w:left="1440" w:right="1440" w:header="0" w:top="1440" w:footer="0" w:bottom="1440" w:gutter="0"/>
+      <w:pgNumType w:fmt="decimal"/>
+      <w:formProt w:val="false"/>
+      <w:textDirection w:val="lrTb"/>
+      <w:docGrid w:type="default" w:linePitch="360" w:charSpace="4294965247"/>
     </w:sectPr>
   </w:body>
 </w:document>
 </file>
 
 <file path=word/numbering.xml><?xml version="1.0" encoding="utf-8"?>
-<w:numbering xmlns:wpc="http://schemas.microsoft.com/office/word/2010/wordprocessingCanvas" xmlns:cx="http://schemas.microsoft.com/office/drawing/2014/chartex" xmlns:cx1="http://schemas.microsoft.com/office/drawing/2015/9/8/chartex" xmlns:cx2="http://schemas.microsoft.com/office/drawing/2015/10/21/chartex" xmlns:cx3="http://schemas.microsoft.com/office/drawing/2016/5/9/chartex" xmlns:cx4="http://schemas.microsoft.com/office/drawing/2016/5/10/chartex" xmlns:cx5="http://schemas.microsoft.com/office/drawing/2016/5/11/chartex" xmlns:cx6="http://schemas.microsoft.com/office/drawing/2016/5/12/chartex" xmlns:cx7="http://schemas.microsoft.com/office/drawing/2016/5/13/chartex" xmlns:cx8="http://schemas.microsoft.com/office/drawing/2016/5/14/chartex" xmlns:mc="http://schemas.openxmlformats.org/markup-compatibility/2006" xmlns:o="urn:schemas-microsoft-com:office:office" xmlns:r="http://schemas.openxmlformats.org/officeDocument/2006/relationships" xmlns:m="http://schemas.openxmlformats.org/officeDocument/2006/math" xmlns:v="urn:schemas-microsoft-com:vml" xmlns:wp14="http://schemas.microsoft.com/office/word/2010/wordprocessingDrawing" xmlns:wp="http://schemas.openxmlformats.org/drawingml/2006/wordprocessingDrawing" xmlns:w10="urn:schemas-microsoft-com:office:word" xmlns:w="http://schemas.openxmlformats.org/wordprocessingml/2006/main" xmlns:w14="http://schemas.microsoft.com/office/word/2010/wordml" xmlns:w15="http://schemas.microsoft.com/office/word/2012/wordml" xmlns:w16se="http://schemas.microsoft.com/office/word/2015/wordml/symex" xmlns:wpg="http://schemas.microsoft.com/office/word/2010/wordprocessingGroup" xmlns:wpi="http://schemas.microsoft.com/office/word/2010/wordprocessingInk" xmlns:wne="http://schemas.microsoft.com/office/word/2006/wordml" xmlns:wps="http://schemas.microsoft.com/office/word/2010/wordprocessingShape" mc:Ignorable="w14 w15 w16se wp14">
-  <w:abstractNum w:abstractNumId="0" w15:restartNumberingAfterBreak="0">
-    <w:nsid w:val="62C157C2"/>
-    <w:multiLevelType w:val="hybridMultilevel"/>
-    <w:tmpl w:val="2CCCFF5A"/>
-    <w:lvl w:ilvl="0" w:tplc="7BD2933E">
+<w:numbering xmlns:w="http://schemas.openxmlformats.org/wordprocessingml/2006/main" xmlns:o="urn:schemas-microsoft-com:office:office" xmlns:r="http://schemas.openxmlformats.org/officeDocument/2006/relationships" xmlns:v="urn:schemas-microsoft-com:vml">
+  <w:abstractNum w:abstractNumId="1">
+    <w:lvl w:ilvl="0">
       <w:start w:val="15"/>
       <w:numFmt w:val="bullet"/>
       <w:lvlText w:val=""/>
@@ -903,10 +797,11 @@
         <w:ind w:left="720" w:hanging="360"/>
       </w:pPr>
       <w:rPr>
-        <w:rFonts w:ascii="Symbol" w:eastAsiaTheme="minorHAnsi" w:hAnsi="Symbol" w:cstheme="minorBidi" w:hint="default"/>
+        <w:rFonts w:ascii="Symbol" w:hAnsi="Symbol" w:cs="Symbol" w:hint="default"/>
+        <w:rFonts w:cs=""/>
       </w:rPr>
     </w:lvl>
-    <w:lvl w:ilvl="1" w:tplc="04090003">
+    <w:lvl w:ilvl="1">
       <w:start w:val="1"/>
       <w:numFmt w:val="bullet"/>
       <w:lvlText w:val="o"/>
@@ -916,9 +811,10 @@
       </w:pPr>
       <w:rPr>
         <w:rFonts w:ascii="Courier New" w:hAnsi="Courier New" w:cs="Courier New" w:hint="default"/>
+        <w:rFonts w:cs="Courier New"/>
       </w:rPr>
     </w:lvl>
-    <w:lvl w:ilvl="2" w:tplc="04090005" w:tentative="1">
+    <w:lvl w:ilvl="2">
       <w:start w:val="1"/>
       <w:numFmt w:val="bullet"/>
       <w:lvlText w:val=""/>
@@ -927,10 +823,10 @@
         <w:ind w:left="2160" w:hanging="360"/>
       </w:pPr>
       <w:rPr>
-        <w:rFonts w:ascii="Wingdings" w:hAnsi="Wingdings" w:hint="default"/>
+        <w:rFonts w:ascii="Wingdings" w:hAnsi="Wingdings" w:cs="Wingdings" w:hint="default"/>
       </w:rPr>
     </w:lvl>
-    <w:lvl w:ilvl="3" w:tplc="04090001" w:tentative="1">
+    <w:lvl w:ilvl="3">
       <w:start w:val="1"/>
       <w:numFmt w:val="bullet"/>
       <w:lvlText w:val=""/>
@@ -939,10 +835,10 @@
         <w:ind w:left="2880" w:hanging="360"/>
       </w:pPr>
       <w:rPr>
-        <w:rFonts w:ascii="Symbol" w:hAnsi="Symbol" w:hint="default"/>
+        <w:rFonts w:ascii="Symbol" w:hAnsi="Symbol" w:cs="Symbol" w:hint="default"/>
       </w:rPr>
     </w:lvl>
-    <w:lvl w:ilvl="4" w:tplc="04090003" w:tentative="1">
+    <w:lvl w:ilvl="4">
       <w:start w:val="1"/>
       <w:numFmt w:val="bullet"/>
       <w:lvlText w:val="o"/>
@@ -952,9 +848,10 @@
       </w:pPr>
       <w:rPr>
         <w:rFonts w:ascii="Courier New" w:hAnsi="Courier New" w:cs="Courier New" w:hint="default"/>
+        <w:rFonts w:cs="Courier New"/>
       </w:rPr>
     </w:lvl>
-    <w:lvl w:ilvl="5" w:tplc="04090005" w:tentative="1">
+    <w:lvl w:ilvl="5">
       <w:start w:val="1"/>
       <w:numFmt w:val="bullet"/>
       <w:lvlText w:val=""/>
@@ -963,10 +860,10 @@
         <w:ind w:left="4320" w:hanging="360"/>
       </w:pPr>
       <w:rPr>
-        <w:rFonts w:ascii="Wingdings" w:hAnsi="Wingdings" w:hint="default"/>
+        <w:rFonts w:ascii="Wingdings" w:hAnsi="Wingdings" w:cs="Wingdings" w:hint="default"/>
       </w:rPr>
     </w:lvl>
-    <w:lvl w:ilvl="6" w:tplc="04090001" w:tentative="1">
+    <w:lvl w:ilvl="6">
       <w:start w:val="1"/>
       <w:numFmt w:val="bullet"/>
       <w:lvlText w:val=""/>
@@ -975,10 +872,10 @@
         <w:ind w:left="5040" w:hanging="360"/>
       </w:pPr>
       <w:rPr>
-        <w:rFonts w:ascii="Symbol" w:hAnsi="Symbol" w:hint="default"/>
+        <w:rFonts w:ascii="Symbol" w:hAnsi="Symbol" w:cs="Symbol" w:hint="default"/>
       </w:rPr>
     </w:lvl>
-    <w:lvl w:ilvl="7" w:tplc="04090003" w:tentative="1">
+    <w:lvl w:ilvl="7">
       <w:start w:val="1"/>
       <w:numFmt w:val="bullet"/>
       <w:lvlText w:val="o"/>
@@ -988,9 +885,10 @@
       </w:pPr>
       <w:rPr>
         <w:rFonts w:ascii="Courier New" w:hAnsi="Courier New" w:cs="Courier New" w:hint="default"/>
+        <w:rFonts w:cs="Courier New"/>
       </w:rPr>
     </w:lvl>
-    <w:lvl w:ilvl="8" w:tplc="04090005" w:tentative="1">
+    <w:lvl w:ilvl="8">
       <w:start w:val="1"/>
       <w:numFmt w:val="bullet"/>
       <w:lvlText w:val=""/>
@@ -999,44 +897,137 @@
         <w:ind w:left="6480" w:hanging="360"/>
       </w:pPr>
       <w:rPr>
-        <w:rFonts w:ascii="Wingdings" w:hAnsi="Wingdings" w:hint="default"/>
+        <w:rFonts w:ascii="Wingdings" w:hAnsi="Wingdings" w:cs="Wingdings" w:hint="default"/>
       </w:rPr>
     </w:lvl>
   </w:abstractNum>
+  <w:abstractNum w:abstractNumId="2">
+    <w:lvl w:ilvl="0">
+      <w:start w:val="1"/>
+      <w:numFmt w:val="none"/>
+      <w:suff w:val="nothing"/>
+      <w:lvlText w:val=""/>
+      <w:lvlJc w:val="left"/>
+      <w:pPr>
+        <w:ind w:left="0" w:hanging="0"/>
+      </w:pPr>
+    </w:lvl>
+    <w:lvl w:ilvl="1">
+      <w:start w:val="1"/>
+      <w:numFmt w:val="none"/>
+      <w:suff w:val="nothing"/>
+      <w:lvlText w:val=""/>
+      <w:lvlJc w:val="left"/>
+      <w:pPr>
+        <w:ind w:left="0" w:hanging="0"/>
+      </w:pPr>
+    </w:lvl>
+    <w:lvl w:ilvl="2">
+      <w:start w:val="1"/>
+      <w:numFmt w:val="none"/>
+      <w:suff w:val="nothing"/>
+      <w:lvlText w:val=""/>
+      <w:lvlJc w:val="left"/>
+      <w:pPr>
+        <w:ind w:left="0" w:hanging="0"/>
+      </w:pPr>
+    </w:lvl>
+    <w:lvl w:ilvl="3">
+      <w:start w:val="1"/>
+      <w:numFmt w:val="none"/>
+      <w:suff w:val="nothing"/>
+      <w:lvlText w:val=""/>
+      <w:lvlJc w:val="left"/>
+      <w:pPr>
+        <w:ind w:left="0" w:hanging="0"/>
+      </w:pPr>
+    </w:lvl>
+    <w:lvl w:ilvl="4">
+      <w:start w:val="1"/>
+      <w:numFmt w:val="none"/>
+      <w:suff w:val="nothing"/>
+      <w:lvlText w:val=""/>
+      <w:lvlJc w:val="left"/>
+      <w:pPr>
+        <w:ind w:left="0" w:hanging="0"/>
+      </w:pPr>
+    </w:lvl>
+    <w:lvl w:ilvl="5">
+      <w:start w:val="1"/>
+      <w:numFmt w:val="none"/>
+      <w:suff w:val="nothing"/>
+      <w:lvlText w:val=""/>
+      <w:lvlJc w:val="left"/>
+      <w:pPr>
+        <w:ind w:left="0" w:hanging="0"/>
+      </w:pPr>
+    </w:lvl>
+    <w:lvl w:ilvl="6">
+      <w:start w:val="1"/>
+      <w:numFmt w:val="none"/>
+      <w:suff w:val="nothing"/>
+      <w:lvlText w:val=""/>
+      <w:lvlJc w:val="left"/>
+      <w:pPr>
+        <w:ind w:left="0" w:hanging="0"/>
+      </w:pPr>
+    </w:lvl>
+    <w:lvl w:ilvl="7">
+      <w:start w:val="1"/>
+      <w:numFmt w:val="none"/>
+      <w:suff w:val="nothing"/>
+      <w:lvlText w:val=""/>
+      <w:lvlJc w:val="left"/>
+      <w:pPr>
+        <w:ind w:left="0" w:hanging="0"/>
+      </w:pPr>
+    </w:lvl>
+    <w:lvl w:ilvl="8">
+      <w:start w:val="1"/>
+      <w:numFmt w:val="none"/>
+      <w:suff w:val="nothing"/>
+      <w:lvlText w:val=""/>
+      <w:lvlJc w:val="left"/>
+      <w:pPr>
+        <w:ind w:left="0" w:hanging="0"/>
+      </w:pPr>
+    </w:lvl>
+  </w:abstractNum>
   <w:num w:numId="1">
-    <w:abstractNumId w:val="0"/>
+    <w:abstractNumId w:val="1"/>
+  </w:num>
+  <w:num w:numId="2">
+    <w:abstractNumId w:val="2"/>
   </w:num>
 </w:numbering>
 </file>
 
 <file path=word/styles.xml><?xml version="1.0" encoding="utf-8"?>
-<w:styles xmlns:mc="http://schemas.openxmlformats.org/markup-compatibility/2006" xmlns:r="http://schemas.openxmlformats.org/officeDocument/2006/relationships" xmlns:w="http://schemas.openxmlformats.org/wordprocessingml/2006/main" xmlns:w14="http://schemas.microsoft.com/office/word/2010/wordml" xmlns:w15="http://schemas.microsoft.com/office/word/2012/wordml" xmlns:w16se="http://schemas.microsoft.com/office/word/2015/wordml/symex" mc:Ignorable="w14 w15 w16se">
+<w:styles xmlns:w="http://schemas.openxmlformats.org/wordprocessingml/2006/main" xmlns:w14="http://schemas.microsoft.com/office/word/2010/wordml" xmlns:mc="http://schemas.openxmlformats.org/markup-compatibility/2006" mc:Ignorable="w14">
   <w:docDefaults>
     <w:rPrDefault>
       <w:rPr>
-        <w:rFonts w:asciiTheme="minorHAnsi" w:eastAsiaTheme="minorHAnsi" w:hAnsiTheme="minorHAnsi" w:cstheme="minorBidi"/>
+        <w:rFonts w:ascii="Calibri" w:hAnsi="Calibri" w:eastAsia="Calibri" w:cs="" w:asciiTheme="minorHAnsi" w:cstheme="minorBidi" w:eastAsiaTheme="minorHAnsi" w:hAnsiTheme="minorHAnsi"/>
         <w:sz w:val="22"/>
         <w:szCs w:val="22"/>
         <w:lang w:val="en-US" w:eastAsia="en-US" w:bidi="ar-SA"/>
       </w:rPr>
     </w:rPrDefault>
     <w:pPrDefault>
-      <w:pPr>
-        <w:spacing w:after="160" w:line="259" w:lineRule="auto"/>
-      </w:pPr>
+      <w:pPr/>
     </w:pPrDefault>
   </w:docDefaults>
   <w:latentStyles w:defLockedState="0" w:defUIPriority="99" w:defSemiHidden="0" w:defUnhideWhenUsed="0" w:defQFormat="0" w:count="374">
     <w:lsdException w:name="Normal" w:uiPriority="0" w:qFormat="1"/>
     <w:lsdException w:name="heading 1" w:uiPriority="9" w:qFormat="1"/>
-    <w:lsdException w:name="heading 2" w:semiHidden="1" w:uiPriority="9" w:unhideWhenUsed="1" w:qFormat="1"/>
-    <w:lsdException w:name="heading 3" w:semiHidden="1" w:uiPriority="9" w:unhideWhenUsed="1" w:qFormat="1"/>
-    <w:lsdException w:name="heading 4" w:semiHidden="1" w:uiPriority="9" w:unhideWhenUsed="1" w:qFormat="1"/>
-    <w:lsdException w:name="heading 5" w:semiHidden="1" w:uiPriority="9" w:unhideWhenUsed="1" w:qFormat="1"/>
-    <w:lsdException w:name="heading 6" w:semiHidden="1" w:uiPriority="9" w:unhideWhenUsed="1" w:qFormat="1"/>
-    <w:lsdException w:name="heading 7" w:semiHidden="1" w:uiPriority="9" w:unhideWhenUsed="1" w:qFormat="1"/>
-    <w:lsdException w:name="heading 8" w:semiHidden="1" w:uiPriority="9" w:unhideWhenUsed="1" w:qFormat="1"/>
-    <w:lsdException w:name="heading 9" w:semiHidden="1" w:uiPriority="9" w:unhideWhenUsed="1" w:qFormat="1"/>
+    <w:lsdException w:name="heading 2" w:uiPriority="9" w:semiHidden="1" w:unhideWhenUsed="1" w:qFormat="1"/>
+    <w:lsdException w:name="heading 3" w:uiPriority="9" w:semiHidden="1" w:unhideWhenUsed="1" w:qFormat="1"/>
+    <w:lsdException w:name="heading 4" w:uiPriority="9" w:semiHidden="1" w:unhideWhenUsed="1" w:qFormat="1"/>
+    <w:lsdException w:name="heading 5" w:uiPriority="9" w:semiHidden="1" w:unhideWhenUsed="1" w:qFormat="1"/>
+    <w:lsdException w:name="heading 6" w:uiPriority="9" w:semiHidden="1" w:unhideWhenUsed="1" w:qFormat="1"/>
+    <w:lsdException w:name="heading 7" w:uiPriority="9" w:semiHidden="1" w:unhideWhenUsed="1" w:qFormat="1"/>
+    <w:lsdException w:name="heading 8" w:uiPriority="9" w:semiHidden="1" w:unhideWhenUsed="1" w:qFormat="1"/>
+    <w:lsdException w:name="heading 9" w:uiPriority="9" w:semiHidden="1" w:unhideWhenUsed="1" w:qFormat="1"/>
     <w:lsdException w:name="index 1" w:semiHidden="1" w:unhideWhenUsed="1"/>
     <w:lsdException w:name="index 2" w:semiHidden="1" w:unhideWhenUsed="1"/>
     <w:lsdException w:name="index 3" w:semiHidden="1" w:unhideWhenUsed="1"/>
@@ -1046,22 +1037,22 @@
     <w:lsdException w:name="index 7" w:semiHidden="1" w:unhideWhenUsed="1"/>
     <w:lsdException w:name="index 8" w:semiHidden="1" w:unhideWhenUsed="1"/>
     <w:lsdException w:name="index 9" w:semiHidden="1" w:unhideWhenUsed="1"/>
-    <w:lsdException w:name="toc 1" w:semiHidden="1" w:uiPriority="39" w:unhideWhenUsed="1"/>
-    <w:lsdException w:name="toc 2" w:semiHidden="1" w:uiPriority="39" w:unhideWhenUsed="1"/>
-    <w:lsdException w:name="toc 3" w:semiHidden="1" w:uiPriority="39" w:unhideWhenUsed="1"/>
-    <w:lsdException w:name="toc 4" w:semiHidden="1" w:uiPriority="39" w:unhideWhenUsed="1"/>
-    <w:lsdException w:name="toc 5" w:semiHidden="1" w:uiPriority="39" w:unhideWhenUsed="1"/>
-    <w:lsdException w:name="toc 6" w:semiHidden="1" w:uiPriority="39" w:unhideWhenUsed="1"/>
-    <w:lsdException w:name="toc 7" w:semiHidden="1" w:uiPriority="39" w:unhideWhenUsed="1"/>
-    <w:lsdException w:name="toc 8" w:semiHidden="1" w:uiPriority="39" w:unhideWhenUsed="1"/>
-    <w:lsdException w:name="toc 9" w:semiHidden="1" w:uiPriority="39" w:unhideWhenUsed="1"/>
+    <w:lsdException w:name="toc 1" w:uiPriority="39" w:semiHidden="1" w:unhideWhenUsed="1"/>
+    <w:lsdException w:name="toc 2" w:uiPriority="39" w:semiHidden="1" w:unhideWhenUsed="1"/>
+    <w:lsdException w:name="toc 3" w:uiPriority="39" w:semiHidden="1" w:unhideWhenUsed="1"/>
+    <w:lsdException w:name="toc 4" w:uiPriority="39" w:semiHidden="1" w:unhideWhenUsed="1"/>
+    <w:lsdException w:name="toc 5" w:uiPriority="39" w:semiHidden="1" w:unhideWhenUsed="1"/>
+    <w:lsdException w:name="toc 6" w:uiPriority="39" w:semiHidden="1" w:unhideWhenUsed="1"/>
+    <w:lsdException w:name="toc 7" w:uiPriority="39" w:semiHidden="1" w:unhideWhenUsed="1"/>
+    <w:lsdException w:name="toc 8" w:uiPriority="39" w:semiHidden="1" w:unhideWhenUsed="1"/>
+    <w:lsdException w:name="toc 9" w:uiPriority="39" w:semiHidden="1" w:unhideWhenUsed="1"/>
     <w:lsdException w:name="Normal Indent" w:semiHidden="1" w:unhideWhenUsed="1"/>
     <w:lsdException w:name="footnote text" w:semiHidden="1" w:unhideWhenUsed="1"/>
     <w:lsdException w:name="annotation text" w:semiHidden="1" w:unhideWhenUsed="1"/>
     <w:lsdException w:name="header" w:semiHidden="1" w:unhideWhenUsed="1"/>
     <w:lsdException w:name="footer" w:semiHidden="1" w:unhideWhenUsed="1"/>
     <w:lsdException w:name="index heading" w:semiHidden="1" w:unhideWhenUsed="1"/>
-    <w:lsdException w:name="caption" w:semiHidden="1" w:uiPriority="35" w:unhideWhenUsed="1" w:qFormat="1"/>
+    <w:lsdException w:name="caption" w:uiPriority="35" w:semiHidden="1" w:unhideWhenUsed="1" w:qFormat="1"/>
     <w:lsdException w:name="table of figures" w:semiHidden="1" w:unhideWhenUsed="1"/>
     <w:lsdException w:name="envelope address" w:semiHidden="1" w:unhideWhenUsed="1"/>
     <w:lsdException w:name="envelope return" w:semiHidden="1" w:unhideWhenUsed="1"/>
@@ -1092,7 +1083,7 @@
     <w:lsdException w:name="Title" w:uiPriority="10" w:qFormat="1"/>
     <w:lsdException w:name="Closing" w:semiHidden="1" w:unhideWhenUsed="1"/>
     <w:lsdException w:name="Signature" w:semiHidden="1" w:unhideWhenUsed="1"/>
-    <w:lsdException w:name="Default Paragraph Font" w:semiHidden="1" w:uiPriority="1" w:unhideWhenUsed="1"/>
+    <w:lsdException w:name="Default Paragraph Font" w:uiPriority="1" w:semiHidden="1" w:unhideWhenUsed="1"/>
     <w:lsdException w:name="Body Text" w:semiHidden="1" w:unhideWhenUsed="1"/>
     <w:lsdException w:name="Body Text Indent" w:semiHidden="1" w:unhideWhenUsed="1"/>
     <w:lsdException w:name="List Continue" w:semiHidden="1" w:unhideWhenUsed="1"/>
@@ -1292,8 +1283,8 @@
     <w:lsdException w:name="Subtle Reference" w:uiPriority="31" w:qFormat="1"/>
     <w:lsdException w:name="Intense Reference" w:uiPriority="32" w:qFormat="1"/>
     <w:lsdException w:name="Book Title" w:uiPriority="33" w:qFormat="1"/>
-    <w:lsdException w:name="Bibliography" w:semiHidden="1" w:uiPriority="37" w:unhideWhenUsed="1"/>
-    <w:lsdException w:name="TOC Heading" w:semiHidden="1" w:uiPriority="39" w:unhideWhenUsed="1" w:qFormat="1"/>
+    <w:lsdException w:name="Bibliography" w:uiPriority="37" w:semiHidden="1" w:unhideWhenUsed="1"/>
+    <w:lsdException w:name="TOC Heading" w:uiPriority="39" w:semiHidden="1" w:unhideWhenUsed="1" w:qFormat="1"/>
     <w:lsdException w:name="Plain Table 1" w:uiPriority="41"/>
     <w:lsdException w:name="Plain Table 2" w:uiPriority="42"/>
     <w:lsdException w:name="Plain Table 3" w:uiPriority="43"/>
@@ -1402,15 +1393,160 @@
     <w:lsdException w:name="Smart Hyperlink" w:semiHidden="1" w:unhideWhenUsed="1"/>
     <w:lsdException w:name="Hashtag" w:semiHidden="1" w:unhideWhenUsed="1"/>
   </w:latentStyles>
-  <w:style w:type="paragraph" w:default="1" w:styleId="Normal">
+  <w:style w:type="paragraph" w:styleId="Normal" w:default="1">
     <w:name w:val="Normal"/>
     <w:qFormat/>
+    <w:pPr>
+      <w:widowControl/>
+      <w:bidi w:val="0"/>
+      <w:spacing w:lineRule="auto" w:line="259" w:before="0" w:after="160"/>
+      <w:jc w:val="left"/>
+    </w:pPr>
+    <w:rPr>
+      <w:rFonts w:ascii="Calibri" w:hAnsi="Calibri" w:eastAsia="Calibri" w:cs="" w:asciiTheme="minorHAnsi" w:cstheme="minorBidi" w:eastAsiaTheme="minorHAnsi" w:hAnsiTheme="minorHAnsi"/>
+      <w:color w:val="auto"/>
+      <w:sz w:val="22"/>
+      <w:szCs w:val="22"/>
+      <w:lang w:val="en-US" w:eastAsia="en-US" w:bidi="ar-SA"/>
+    </w:rPr>
   </w:style>
-  <w:style w:type="character" w:default="1" w:styleId="DefaultParagraphFont">
+  <w:style w:type="character" w:styleId="DefaultParagraphFont" w:default="1">
     <w:name w:val="Default Paragraph Font"/>
     <w:uiPriority w:val="1"/>
     <w:semiHidden/>
     <w:unhideWhenUsed/>
+    <w:qFormat/>
+    <w:rPr/>
+  </w:style>
+  <w:style w:type="character" w:styleId="InternetLink">
+    <w:name w:val="Internet Link"/>
+    <w:basedOn w:val="DefaultParagraphFont"/>
+    <w:uiPriority w:val="99"/>
+    <w:unhideWhenUsed/>
+    <w:rsid w:val="00c74810"/>
+    <w:rPr>
+      <w:color w:val="0563C1" w:themeColor="hyperlink"/>
+      <w:u w:val="single"/>
+    </w:rPr>
+  </w:style>
+  <w:style w:type="character" w:styleId="Mention">
+    <w:name w:val="Mention"/>
+    <w:basedOn w:val="DefaultParagraphFont"/>
+    <w:uiPriority w:val="99"/>
+    <w:semiHidden/>
+    <w:unhideWhenUsed/>
+    <w:qFormat/>
+    <w:rsid w:val="00c74810"/>
+    <w:rPr>
+      <w:color w:val="2B579A"/>
+      <w:shd w:fill="E6E6E6" w:val="clear"/>
+    </w:rPr>
+  </w:style>
+  <w:style w:type="character" w:styleId="ListLabel1">
+    <w:name w:val="ListLabel 1"/>
+    <w:qFormat/>
+    <w:rPr>
+      <w:rFonts w:eastAsia="Calibri" w:cs=""/>
+    </w:rPr>
+  </w:style>
+  <w:style w:type="character" w:styleId="ListLabel2">
+    <w:name w:val="ListLabel 2"/>
+    <w:qFormat/>
+    <w:rPr>
+      <w:rFonts w:cs="Courier New"/>
+    </w:rPr>
+  </w:style>
+  <w:style w:type="character" w:styleId="ListLabel3">
+    <w:name w:val="ListLabel 3"/>
+    <w:qFormat/>
+    <w:rPr>
+      <w:rFonts w:cs="Courier New"/>
+    </w:rPr>
+  </w:style>
+  <w:style w:type="character" w:styleId="ListLabel4">
+    <w:name w:val="ListLabel 4"/>
+    <w:qFormat/>
+    <w:rPr>
+      <w:rFonts w:cs="Courier New"/>
+    </w:rPr>
+  </w:style>
+  <w:style w:type="paragraph" w:styleId="Heading">
+    <w:name w:val="Heading"/>
+    <w:basedOn w:val="Normal"/>
+    <w:next w:val="TextBody"/>
+    <w:qFormat/>
+    <w:pPr>
+      <w:keepNext/>
+      <w:spacing w:before="240" w:after="120"/>
+    </w:pPr>
+    <w:rPr>
+      <w:rFonts w:ascii="Liberation Sans" w:hAnsi="Liberation Sans" w:eastAsia="Microsoft YaHei" w:cs="Lucida Sans"/>
+      <w:sz w:val="28"/>
+      <w:szCs w:val="28"/>
+    </w:rPr>
+  </w:style>
+  <w:style w:type="paragraph" w:styleId="TextBody">
+    <w:name w:val="Body Text"/>
+    <w:basedOn w:val="Normal"/>
+    <w:pPr>
+      <w:spacing w:lineRule="auto" w:line="288" w:before="0" w:after="140"/>
+    </w:pPr>
+    <w:rPr/>
+  </w:style>
+  <w:style w:type="paragraph" w:styleId="List">
+    <w:name w:val="List"/>
+    <w:basedOn w:val="TextBody"/>
+    <w:pPr/>
+    <w:rPr>
+      <w:rFonts w:cs="Lucida Sans"/>
+    </w:rPr>
+  </w:style>
+  <w:style w:type="paragraph" w:styleId="Caption">
+    <w:name w:val="Caption"/>
+    <w:basedOn w:val="Normal"/>
+    <w:qFormat/>
+    <w:pPr>
+      <w:suppressLineNumbers/>
+      <w:spacing w:before="120" w:after="120"/>
+    </w:pPr>
+    <w:rPr>
+      <w:rFonts w:cs="Lucida Sans"/>
+      <w:i/>
+      <w:iCs/>
+      <w:sz w:val="24"/>
+      <w:szCs w:val="24"/>
+    </w:rPr>
+  </w:style>
+  <w:style w:type="paragraph" w:styleId="Index">
+    <w:name w:val="Index"/>
+    <w:basedOn w:val="Normal"/>
+    <w:qFormat/>
+    <w:pPr>
+      <w:suppressLineNumbers/>
+    </w:pPr>
+    <w:rPr>
+      <w:rFonts w:cs="Lucida Sans"/>
+    </w:rPr>
+  </w:style>
+  <w:style w:type="paragraph" w:styleId="ListParagraph">
+    <w:name w:val="List Paragraph"/>
+    <w:basedOn w:val="Normal"/>
+    <w:uiPriority w:val="34"/>
+    <w:qFormat/>
+    <w:rsid w:val="009d6feb"/>
+    <w:pPr>
+      <w:spacing w:before="0" w:after="160"/>
+      <w:ind w:left="720" w:hanging="0"/>
+      <w:contextualSpacing/>
+    </w:pPr>
+    <w:rPr/>
+  </w:style>
+  <w:style w:type="numbering" w:styleId="NoList" w:default="1">
+    <w:name w:val="No List"/>
+    <w:uiPriority w:val="99"/>
+    <w:semiHidden/>
+    <w:unhideWhenUsed/>
+    <w:qFormat/>
   </w:style>
   <w:style w:type="table" w:default="1" w:styleId="TableNormal">
     <w:name w:val="Normal Table"/>
@@ -1426,46 +1562,6 @@
         <w:right w:w="108" w:type="dxa"/>
       </w:tblCellMar>
     </w:tblPr>
-  </w:style>
-  <w:style w:type="numbering" w:default="1" w:styleId="NoList">
-    <w:name w:val="No List"/>
-    <w:uiPriority w:val="99"/>
-    <w:semiHidden/>
-    <w:unhideWhenUsed/>
-  </w:style>
-  <w:style w:type="paragraph" w:styleId="ListParagraph">
-    <w:name w:val="List Paragraph"/>
-    <w:basedOn w:val="Normal"/>
-    <w:uiPriority w:val="34"/>
-    <w:qFormat/>
-    <w:rsid w:val="009D6FEB"/>
-    <w:pPr>
-      <w:ind w:left="720"/>
-      <w:contextualSpacing/>
-    </w:pPr>
-  </w:style>
-  <w:style w:type="character" w:styleId="Hyperlink">
-    <w:name w:val="Hyperlink"/>
-    <w:basedOn w:val="DefaultParagraphFont"/>
-    <w:uiPriority w:val="99"/>
-    <w:unhideWhenUsed/>
-    <w:rsid w:val="00C74810"/>
-    <w:rPr>
-      <w:color w:val="0563C1" w:themeColor="hyperlink"/>
-      <w:u w:val="single"/>
-    </w:rPr>
-  </w:style>
-  <w:style w:type="character" w:styleId="Mention">
-    <w:name w:val="Mention"/>
-    <w:basedOn w:val="DefaultParagraphFont"/>
-    <w:uiPriority w:val="99"/>
-    <w:semiHidden/>
-    <w:unhideWhenUsed/>
-    <w:rsid w:val="00C74810"/>
-    <w:rPr>
-      <w:color w:val="2B579A"/>
-      <w:shd w:val="clear" w:color="auto" w:fill="E6E6E6"/>
-    </w:rPr>
   </w:style>
 </w:styles>
 </file>

</xml_diff>